<commit_message>
Completed Handson - Creating Eureka Discovery Server and Registering Microservices in Week 5 Microservices.
</commit_message>
<xml_diff>
--- a/Week 5_MicroServices/Microservices.docx
+++ b/Week 5_MicroServices/Microservices.docx
@@ -104,20 +104,10 @@
         <w:t xml:space="preserve">package </w:t>
       </w:r>
       <w:proofErr w:type="spellStart"/>
-      <w:proofErr w:type="gramStart"/>
-      <w:r>
-        <w:t>com.cognizant</w:t>
-      </w:r>
-      <w:proofErr w:type="gramEnd"/>
-      <w:r>
-        <w:t>.</w:t>
-      </w:r>
-      <w:proofErr w:type="gramStart"/>
-      <w:r>
-        <w:t>account.Model</w:t>
-      </w:r>
-      <w:proofErr w:type="spellEnd"/>
-      <w:proofErr w:type="gramEnd"/>
+      <w:r>
+        <w:t>com.cognizant.account.Model</w:t>
+      </w:r>
+      <w:proofErr w:type="spellEnd"/>
       <w:r>
         <w:t>;</w:t>
       </w:r>
@@ -132,79 +122,51 @@
         <w:spacing w:after="0"/>
       </w:pPr>
       <w:r>
-        <w:t xml:space="preserve">public class </w:t>
-      </w:r>
-      <w:proofErr w:type="gramStart"/>
-      <w:r>
-        <w:t>Account{</w:t>
-      </w:r>
-      <w:proofErr w:type="gramEnd"/>
-    </w:p>
-    <w:p>
-      <w:pPr>
-        <w:spacing w:after="0"/>
-      </w:pPr>
-      <w:r>
-        <w:tab/>
-        <w:t xml:space="preserve">private String </w:t>
-      </w:r>
-      <w:proofErr w:type="gramStart"/>
-      <w:r>
-        <w:t>number;</w:t>
-      </w:r>
-      <w:proofErr w:type="gramEnd"/>
-    </w:p>
-    <w:p>
-      <w:pPr>
-        <w:spacing w:after="0"/>
-      </w:pPr>
-      <w:r>
-        <w:tab/>
-        <w:t xml:space="preserve">private int </w:t>
-      </w:r>
-      <w:proofErr w:type="gramStart"/>
-      <w:r>
-        <w:t>balance;</w:t>
-      </w:r>
-      <w:proofErr w:type="gramEnd"/>
-    </w:p>
-    <w:p>
-      <w:pPr>
-        <w:spacing w:after="0"/>
-      </w:pPr>
-      <w:r>
-        <w:tab/>
-        <w:t xml:space="preserve">private String </w:t>
-      </w:r>
-      <w:proofErr w:type="gramStart"/>
-      <w:r>
-        <w:t>type;</w:t>
-      </w:r>
-      <w:proofErr w:type="gramEnd"/>
-    </w:p>
-    <w:p>
-      <w:pPr>
-        <w:spacing w:after="0"/>
-      </w:pPr>
-      <w:r>
-        <w:tab/>
-      </w:r>
-    </w:p>
-    <w:p>
-      <w:pPr>
-        <w:spacing w:after="0"/>
-      </w:pPr>
-      <w:r>
-        <w:tab/>
-        <w:t xml:space="preserve">public </w:t>
-      </w:r>
-      <w:proofErr w:type="gramStart"/>
-      <w:r>
-        <w:t>Account(</w:t>
-      </w:r>
-      <w:proofErr w:type="gramEnd"/>
-      <w:r>
-        <w:t>String number, String type, int balance)</w:t>
+        <w:t>public class Account{</w:t>
+      </w:r>
+    </w:p>
+    <w:p>
+      <w:pPr>
+        <w:spacing w:after="0"/>
+      </w:pPr>
+      <w:r>
+        <w:tab/>
+        <w:t>private String number;</w:t>
+      </w:r>
+    </w:p>
+    <w:p>
+      <w:pPr>
+        <w:spacing w:after="0"/>
+      </w:pPr>
+      <w:r>
+        <w:tab/>
+        <w:t>private int balance;</w:t>
+      </w:r>
+    </w:p>
+    <w:p>
+      <w:pPr>
+        <w:spacing w:after="0"/>
+      </w:pPr>
+      <w:r>
+        <w:tab/>
+        <w:t>private String type;</w:t>
+      </w:r>
+    </w:p>
+    <w:p>
+      <w:pPr>
+        <w:spacing w:after="0"/>
+      </w:pPr>
+      <w:r>
+        <w:tab/>
+      </w:r>
+    </w:p>
+    <w:p>
+      <w:pPr>
+        <w:spacing w:after="0"/>
+      </w:pPr>
+      <w:r>
+        <w:tab/>
+        <w:t>public Account(String number, String type, int balance)</w:t>
       </w:r>
     </w:p>
     <w:p>
@@ -227,72 +189,51 @@
         <w:tab/>
       </w:r>
       <w:proofErr w:type="spellStart"/>
-      <w:proofErr w:type="gramStart"/>
       <w:r>
         <w:t>this.balance</w:t>
       </w:r>
       <w:proofErr w:type="spellEnd"/>
-      <w:proofErr w:type="gramEnd"/>
-      <w:r>
-        <w:t xml:space="preserve"> = </w:t>
-      </w:r>
-      <w:proofErr w:type="gramStart"/>
-      <w:r>
-        <w:t>balance;</w:t>
-      </w:r>
-      <w:proofErr w:type="gramEnd"/>
-    </w:p>
-    <w:p>
-      <w:pPr>
-        <w:spacing w:after="0"/>
-      </w:pPr>
-      <w:r>
-        <w:tab/>
-      </w:r>
-      <w:r>
-        <w:tab/>
-      </w:r>
-      <w:proofErr w:type="spellStart"/>
-      <w:proofErr w:type="gramStart"/>
+      <w:r>
+        <w:t xml:space="preserve"> = balance;</w:t>
+      </w:r>
+    </w:p>
+    <w:p>
+      <w:pPr>
+        <w:spacing w:after="0"/>
+      </w:pPr>
+      <w:r>
+        <w:tab/>
+      </w:r>
+      <w:r>
+        <w:tab/>
+      </w:r>
+      <w:proofErr w:type="spellStart"/>
       <w:r>
         <w:t>this.number</w:t>
       </w:r>
       <w:proofErr w:type="spellEnd"/>
-      <w:proofErr w:type="gramEnd"/>
-      <w:r>
-        <w:t>=</w:t>
-      </w:r>
-      <w:proofErr w:type="gramStart"/>
-      <w:r>
-        <w:t>number;</w:t>
-      </w:r>
-      <w:proofErr w:type="gramEnd"/>
-    </w:p>
-    <w:p>
-      <w:pPr>
-        <w:spacing w:after="0"/>
-      </w:pPr>
-      <w:r>
-        <w:tab/>
-      </w:r>
-      <w:r>
-        <w:tab/>
-      </w:r>
-      <w:proofErr w:type="spellStart"/>
-      <w:proofErr w:type="gramStart"/>
+      <w:r>
+        <w:t>=number;</w:t>
+      </w:r>
+    </w:p>
+    <w:p>
+      <w:pPr>
+        <w:spacing w:after="0"/>
+      </w:pPr>
+      <w:r>
+        <w:tab/>
+      </w:r>
+      <w:r>
+        <w:tab/>
+      </w:r>
+      <w:proofErr w:type="spellStart"/>
       <w:r>
         <w:t>this.type</w:t>
       </w:r>
       <w:proofErr w:type="spellEnd"/>
-      <w:proofErr w:type="gramEnd"/>
-      <w:r>
-        <w:t>=</w:t>
-      </w:r>
-      <w:proofErr w:type="gramStart"/>
-      <w:r>
-        <w:t>type;</w:t>
-      </w:r>
-      <w:proofErr w:type="gramEnd"/>
+      <w:r>
+        <w:t>=type;</w:t>
+      </w:r>
     </w:p>
     <w:p>
       <w:pPr>
@@ -312,17 +253,12 @@
         <w:t xml:space="preserve">public String </w:t>
       </w:r>
       <w:proofErr w:type="spellStart"/>
-      <w:proofErr w:type="gramStart"/>
       <w:r>
         <w:t>getNumber</w:t>
       </w:r>
       <w:proofErr w:type="spellEnd"/>
       <w:r>
-        <w:t>(</w:t>
-      </w:r>
-      <w:proofErr w:type="gramEnd"/>
-      <w:r>
-        <w:t>)</w:t>
+        <w:t>()</w:t>
       </w:r>
     </w:p>
     <w:p>
@@ -343,13 +279,8 @@
       </w:r>
       <w:r>
         <w:tab/>
-        <w:t xml:space="preserve">return </w:t>
-      </w:r>
-      <w:proofErr w:type="gramStart"/>
-      <w:r>
-        <w:t>number;</w:t>
-      </w:r>
-      <w:proofErr w:type="gramEnd"/>
+        <w:t>return number;</w:t>
+      </w:r>
     </w:p>
     <w:p>
       <w:pPr>
@@ -369,17 +300,12 @@
         <w:t xml:space="preserve">public int </w:t>
       </w:r>
       <w:proofErr w:type="spellStart"/>
-      <w:proofErr w:type="gramStart"/>
       <w:r>
         <w:t>getBalance</w:t>
       </w:r>
       <w:proofErr w:type="spellEnd"/>
       <w:r>
-        <w:t>(</w:t>
-      </w:r>
-      <w:proofErr w:type="gramEnd"/>
-      <w:r>
-        <w:t>)</w:t>
+        <w:t>()</w:t>
       </w:r>
     </w:p>
     <w:p>
@@ -400,13 +326,8 @@
       </w:r>
       <w:r>
         <w:tab/>
-        <w:t xml:space="preserve">return </w:t>
-      </w:r>
-      <w:proofErr w:type="gramStart"/>
-      <w:r>
-        <w:t>balance;</w:t>
-      </w:r>
-      <w:proofErr w:type="gramEnd"/>
+        <w:t>return balance;</w:t>
+      </w:r>
     </w:p>
     <w:p>
       <w:pPr>
@@ -437,17 +358,12 @@
         <w:t xml:space="preserve">public String </w:t>
       </w:r>
       <w:proofErr w:type="spellStart"/>
-      <w:proofErr w:type="gramStart"/>
       <w:r>
         <w:t>getType</w:t>
       </w:r>
       <w:proofErr w:type="spellEnd"/>
       <w:r>
-        <w:t>(</w:t>
-      </w:r>
-      <w:proofErr w:type="gramEnd"/>
-      <w:r>
-        <w:t>)</w:t>
+        <w:t>()</w:t>
       </w:r>
     </w:p>
     <w:p>
@@ -468,13 +384,8 @@
       </w:r>
       <w:r>
         <w:tab/>
-        <w:t xml:space="preserve">return </w:t>
-      </w:r>
-      <w:proofErr w:type="gramStart"/>
-      <w:r>
-        <w:t>type;</w:t>
-      </w:r>
-      <w:proofErr w:type="gramEnd"/>
+        <w:t>return type;</w:t>
+      </w:r>
     </w:p>
     <w:p>
       <w:pPr>
@@ -575,20 +486,10 @@
         <w:t xml:space="preserve">package </w:t>
       </w:r>
       <w:proofErr w:type="spellStart"/>
-      <w:proofErr w:type="gramStart"/>
-      <w:r>
-        <w:t>com.cognizant</w:t>
-      </w:r>
-      <w:proofErr w:type="gramEnd"/>
-      <w:r>
-        <w:t>.</w:t>
-      </w:r>
-      <w:proofErr w:type="gramStart"/>
-      <w:r>
-        <w:t>account.controller</w:t>
-      </w:r>
-      <w:proofErr w:type="spellEnd"/>
-      <w:proofErr w:type="gramEnd"/>
+      <w:r>
+        <w:t>com.cognizant.account.controller</w:t>
+      </w:r>
+      <w:proofErr w:type="spellEnd"/>
       <w:r>
         <w:t>;</w:t>
       </w:r>
@@ -606,25 +507,12 @@
         <w:t xml:space="preserve">import </w:t>
       </w:r>
       <w:proofErr w:type="spellStart"/>
-      <w:proofErr w:type="gramStart"/>
-      <w:r>
-        <w:t>org.springframework.web.bind</w:t>
-      </w:r>
-      <w:proofErr w:type="gramEnd"/>
-      <w:r>
-        <w:t>.</w:t>
-      </w:r>
-      <w:proofErr w:type="gramStart"/>
-      <w:r>
-        <w:t>annotation</w:t>
-      </w:r>
-      <w:proofErr w:type="spellEnd"/>
-      <w:r>
-        <w:t>.*</w:t>
-      </w:r>
-      <w:proofErr w:type="gramEnd"/>
-      <w:r>
-        <w:t>;</w:t>
+      <w:r>
+        <w:t>org.springframework.web.bind.annotation</w:t>
+      </w:r>
+      <w:proofErr w:type="spellEnd"/>
+      <w:r>
+        <w:t>.*;</w:t>
       </w:r>
     </w:p>
     <w:p>
@@ -635,28 +523,13 @@
         <w:t xml:space="preserve">import </w:t>
       </w:r>
       <w:proofErr w:type="spellStart"/>
-      <w:proofErr w:type="gramStart"/>
-      <w:r>
-        <w:t>com.cognizant</w:t>
-      </w:r>
-      <w:proofErr w:type="gramEnd"/>
-      <w:r>
-        <w:t>.</w:t>
-      </w:r>
-      <w:proofErr w:type="gramStart"/>
-      <w:r>
-        <w:t>account.Model</w:t>
-      </w:r>
-      <w:proofErr w:type="spellEnd"/>
-      <w:proofErr w:type="gramEnd"/>
-      <w:r>
-        <w:t>.</w:t>
-      </w:r>
-      <w:proofErr w:type="gramStart"/>
-      <w:r>
-        <w:t>*;</w:t>
-      </w:r>
-      <w:proofErr w:type="gramEnd"/>
+      <w:r>
+        <w:t>com.cognizant.account.Model</w:t>
+      </w:r>
+      <w:proofErr w:type="spellEnd"/>
+      <w:r>
+        <w:t>.*;</w:t>
+      </w:r>
     </w:p>
     <w:p>
       <w:pPr>
@@ -693,7 +566,6 @@
         <w:t xml:space="preserve">public class </w:t>
       </w:r>
       <w:proofErr w:type="spellStart"/>
-      <w:proofErr w:type="gramStart"/>
       <w:r>
         <w:t>AccountController</w:t>
       </w:r>
@@ -701,7 +573,6 @@
       <w:r>
         <w:t>{</w:t>
       </w:r>
-      <w:proofErr w:type="gramEnd"/>
     </w:p>
     <w:p>
       <w:pPr>
@@ -738,7 +609,6 @@
         <w:t xml:space="preserve">public Account </w:t>
       </w:r>
       <w:proofErr w:type="spellStart"/>
-      <w:proofErr w:type="gramStart"/>
       <w:r>
         <w:t>getAccount</w:t>
       </w:r>
@@ -746,7 +616,6 @@
       <w:r>
         <w:t>(</w:t>
       </w:r>
-      <w:proofErr w:type="gramEnd"/>
       <w:r>
         <w:rPr>
           <w:i/>
@@ -787,21 +656,8 @@
       </w:r>
       <w:r>
         <w:tab/>
-        <w:t xml:space="preserve">return new </w:t>
-      </w:r>
-      <w:proofErr w:type="gramStart"/>
-      <w:r>
-        <w:t>Account(</w:t>
-      </w:r>
-      <w:proofErr w:type="gramEnd"/>
-      <w:r>
-        <w:t>number, "savings", 23434</w:t>
-      </w:r>
-      <w:proofErr w:type="gramStart"/>
-      <w:r>
-        <w:t>);</w:t>
-      </w:r>
-      <w:proofErr w:type="gramEnd"/>
+        <w:t>return new Account(number, "savings", 23434);</w:t>
+      </w:r>
     </w:p>
     <w:p>
       <w:pPr>
@@ -873,23 +729,13 @@
         <w:t xml:space="preserve">package </w:t>
       </w:r>
       <w:proofErr w:type="spellStart"/>
-      <w:proofErr w:type="gramStart"/>
-      <w:r>
-        <w:t>com.cognizant</w:t>
-      </w:r>
-      <w:proofErr w:type="gramEnd"/>
-      <w:r>
-        <w:t>.</w:t>
-      </w:r>
-      <w:proofErr w:type="gramStart"/>
-      <w:r>
-        <w:t>account</w:t>
+      <w:r>
+        <w:t>com.cognizant.account</w:t>
       </w:r>
       <w:proofErr w:type="spellEnd"/>
       <w:r>
         <w:t>;</w:t>
       </w:r>
-      <w:proofErr w:type="gramEnd"/>
     </w:p>
     <w:p>
       <w:pPr>
@@ -904,20 +750,10 @@
         <w:t xml:space="preserve">import </w:t>
       </w:r>
       <w:proofErr w:type="spellStart"/>
-      <w:proofErr w:type="gramStart"/>
-      <w:r>
-        <w:t>org.springframework</w:t>
-      </w:r>
-      <w:proofErr w:type="gramEnd"/>
-      <w:r>
-        <w:t>.</w:t>
-      </w:r>
-      <w:proofErr w:type="gramStart"/>
-      <w:r>
-        <w:t>boot.SpringApplication</w:t>
-      </w:r>
-      <w:proofErr w:type="spellEnd"/>
-      <w:proofErr w:type="gramEnd"/>
+      <w:r>
+        <w:t>org.springframework.boot.SpringApplication</w:t>
+      </w:r>
+      <w:proofErr w:type="spellEnd"/>
       <w:r>
         <w:t>;</w:t>
       </w:r>
@@ -930,31 +766,13 @@
         <w:t xml:space="preserve">import </w:t>
       </w:r>
       <w:proofErr w:type="spellStart"/>
-      <w:proofErr w:type="gramStart"/>
-      <w:r>
-        <w:t>org.springframework</w:t>
-      </w:r>
-      <w:proofErr w:type="gramEnd"/>
-      <w:r>
-        <w:t>.</w:t>
-      </w:r>
-      <w:proofErr w:type="gramStart"/>
-      <w:r>
-        <w:t>boot.autoconfigure</w:t>
-      </w:r>
-      <w:proofErr w:type="gramEnd"/>
-      <w:r>
-        <w:t>.</w:t>
-      </w:r>
-      <w:proofErr w:type="gramStart"/>
-      <w:r>
-        <w:t>SpringBootApplication</w:t>
+      <w:r>
+        <w:t>org.springframework.boot.autoconfigure.SpringBootApplication</w:t>
       </w:r>
       <w:proofErr w:type="spellEnd"/>
       <w:r>
         <w:t>;</w:t>
       </w:r>
-      <w:proofErr w:type="gramEnd"/>
     </w:p>
     <w:p>
       <w:pPr>
@@ -1000,15 +818,7 @@
       </w:pPr>
       <w:r>
         <w:tab/>
-        <w:t xml:space="preserve">public static void </w:t>
-      </w:r>
-      <w:proofErr w:type="gramStart"/>
-      <w:r>
-        <w:t>main(String[</w:t>
-      </w:r>
-      <w:proofErr w:type="gramEnd"/>
-      <w:r>
-        <w:t xml:space="preserve">] </w:t>
+        <w:t xml:space="preserve">public static void main(String[] </w:t>
       </w:r>
       <w:proofErr w:type="spellStart"/>
       <w:r>
@@ -1030,7 +840,6 @@
         <w:tab/>
       </w:r>
       <w:proofErr w:type="spellStart"/>
-      <w:proofErr w:type="gramStart"/>
       <w:r>
         <w:t>SpringApplication.</w:t>
       </w:r>
@@ -1046,7 +855,6 @@
         <w:t>(</w:t>
       </w:r>
       <w:proofErr w:type="spellStart"/>
-      <w:proofErr w:type="gramEnd"/>
       <w:r>
         <w:t>AccountApplication.class</w:t>
       </w:r>
@@ -1059,11 +867,9 @@
         <w:t>args</w:t>
       </w:r>
       <w:proofErr w:type="spellEnd"/>
-      <w:proofErr w:type="gramStart"/>
       <w:r>
         <w:t>);</w:t>
       </w:r>
-      <w:proofErr w:type="gramEnd"/>
     </w:p>
     <w:p>
       <w:pPr>
@@ -1166,20 +972,10 @@
         <w:t xml:space="preserve">package </w:t>
       </w:r>
       <w:proofErr w:type="spellStart"/>
-      <w:proofErr w:type="gramStart"/>
-      <w:r>
-        <w:t>com.cognizant</w:t>
-      </w:r>
-      <w:proofErr w:type="gramEnd"/>
-      <w:r>
-        <w:t>.</w:t>
-      </w:r>
-      <w:proofErr w:type="gramStart"/>
-      <w:r>
-        <w:t>loan.model</w:t>
-      </w:r>
-      <w:proofErr w:type="spellEnd"/>
-      <w:proofErr w:type="gramEnd"/>
+      <w:r>
+        <w:t>com.cognizant.loan.model</w:t>
+      </w:r>
+      <w:proofErr w:type="spellEnd"/>
       <w:r>
         <w:t>;</w:t>
       </w:r>
@@ -1194,41 +990,35 @@
         <w:spacing w:after="0"/>
       </w:pPr>
       <w:r>
-        <w:t xml:space="preserve">public class </w:t>
-      </w:r>
-      <w:proofErr w:type="gramStart"/>
-      <w:r>
-        <w:t>Loan{</w:t>
-      </w:r>
-      <w:proofErr w:type="gramEnd"/>
-    </w:p>
-    <w:p>
-      <w:pPr>
-        <w:spacing w:after="0"/>
-      </w:pPr>
-      <w:r>
-        <w:tab/>
-        <w:t xml:space="preserve">private String </w:t>
-      </w:r>
-      <w:proofErr w:type="gramStart"/>
-      <w:r>
-        <w:t>number;</w:t>
-      </w:r>
-      <w:proofErr w:type="gramEnd"/>
-    </w:p>
-    <w:p>
-      <w:pPr>
-        <w:spacing w:after="0"/>
-      </w:pPr>
-      <w:r>
-        <w:tab/>
-        <w:t xml:space="preserve">private String </w:t>
-      </w:r>
-      <w:proofErr w:type="gramStart"/>
-      <w:r>
-        <w:t>type;</w:t>
-      </w:r>
-      <w:proofErr w:type="gramEnd"/>
+        <w:t>public class Loan{</w:t>
+      </w:r>
+    </w:p>
+    <w:p>
+      <w:pPr>
+        <w:spacing w:after="0"/>
+      </w:pPr>
+      <w:r>
+        <w:tab/>
+        <w:t>private String number;</w:t>
+      </w:r>
+    </w:p>
+    <w:p>
+      <w:pPr>
+        <w:spacing w:after="0"/>
+      </w:pPr>
+      <w:r>
+        <w:tab/>
+        <w:t>private String type;</w:t>
+      </w:r>
+    </w:p>
+    <w:p>
+      <w:pPr>
+        <w:spacing w:after="0"/>
+      </w:pPr>
+      <w:r>
+        <w:tab/>
+        <w:t>private int loan;</w:t>
+      </w:r>
     </w:p>
     <w:p>
       <w:pPr>
@@ -1238,22 +1028,7 @@
         <w:tab/>
         <w:t xml:space="preserve">private int </w:t>
       </w:r>
-      <w:proofErr w:type="gramStart"/>
-      <w:r>
-        <w:t>loan;</w:t>
-      </w:r>
-      <w:proofErr w:type="gramEnd"/>
-    </w:p>
-    <w:p>
-      <w:pPr>
-        <w:spacing w:after="0"/>
-      </w:pPr>
-      <w:r>
-        <w:tab/>
-        <w:t xml:space="preserve">private int </w:t>
-      </w:r>
-      <w:proofErr w:type="spellStart"/>
-      <w:proofErr w:type="gramStart"/>
+      <w:proofErr w:type="spellStart"/>
       <w:r>
         <w:t>emi</w:t>
       </w:r>
@@ -1261,37 +1036,23 @@
       <w:r>
         <w:t>;</w:t>
       </w:r>
-      <w:proofErr w:type="gramEnd"/>
-    </w:p>
-    <w:p>
-      <w:pPr>
-        <w:spacing w:after="0"/>
-      </w:pPr>
-      <w:r>
-        <w:tab/>
-        <w:t xml:space="preserve">private int </w:t>
-      </w:r>
-      <w:proofErr w:type="gramStart"/>
-      <w:r>
-        <w:t>tenure;</w:t>
-      </w:r>
-      <w:proofErr w:type="gramEnd"/>
-    </w:p>
-    <w:p>
-      <w:pPr>
-        <w:spacing w:after="0"/>
-      </w:pPr>
-      <w:r>
-        <w:tab/>
-        <w:t xml:space="preserve">public </w:t>
-      </w:r>
-      <w:proofErr w:type="gramStart"/>
-      <w:r>
-        <w:t>Loan(</w:t>
-      </w:r>
-      <w:proofErr w:type="gramEnd"/>
-      <w:r>
-        <w:t xml:space="preserve">String number, String type, int loan, int </w:t>
+    </w:p>
+    <w:p>
+      <w:pPr>
+        <w:spacing w:after="0"/>
+      </w:pPr>
+      <w:r>
+        <w:tab/>
+        <w:t>private int tenure;</w:t>
+      </w:r>
+    </w:p>
+    <w:p>
+      <w:pPr>
+        <w:spacing w:after="0"/>
+      </w:pPr>
+      <w:r>
+        <w:tab/>
+        <w:t xml:space="preserve">public Loan(String number, String type, int loan, int </w:t>
       </w:r>
       <w:proofErr w:type="spellStart"/>
       <w:r>
@@ -1330,7 +1091,6 @@
         <w:t>=</w:t>
       </w:r>
       <w:proofErr w:type="spellStart"/>
-      <w:proofErr w:type="gramStart"/>
       <w:r>
         <w:t>emi</w:t>
       </w:r>
@@ -1338,111 +1098,82 @@
       <w:r>
         <w:t>;</w:t>
       </w:r>
-      <w:proofErr w:type="gramEnd"/>
-    </w:p>
-    <w:p>
-      <w:pPr>
-        <w:spacing w:after="0"/>
-      </w:pPr>
-      <w:r>
-        <w:tab/>
-      </w:r>
-      <w:r>
-        <w:tab/>
-      </w:r>
-      <w:proofErr w:type="spellStart"/>
-      <w:proofErr w:type="gramStart"/>
+    </w:p>
+    <w:p>
+      <w:pPr>
+        <w:spacing w:after="0"/>
+      </w:pPr>
+      <w:r>
+        <w:tab/>
+      </w:r>
+      <w:r>
+        <w:tab/>
+      </w:r>
+      <w:proofErr w:type="spellStart"/>
       <w:r>
         <w:t>this.loan</w:t>
       </w:r>
       <w:proofErr w:type="spellEnd"/>
-      <w:proofErr w:type="gramEnd"/>
-      <w:r>
-        <w:t>=</w:t>
-      </w:r>
-      <w:proofErr w:type="gramStart"/>
-      <w:r>
-        <w:t>loan;</w:t>
-      </w:r>
-      <w:proofErr w:type="gramEnd"/>
-    </w:p>
-    <w:p>
-      <w:pPr>
-        <w:spacing w:after="0"/>
-      </w:pPr>
-      <w:r>
-        <w:tab/>
-      </w:r>
-      <w:r>
-        <w:tab/>
-      </w:r>
-      <w:proofErr w:type="spellStart"/>
-      <w:proofErr w:type="gramStart"/>
+      <w:r>
+        <w:t>=loan;</w:t>
+      </w:r>
+    </w:p>
+    <w:p>
+      <w:pPr>
+        <w:spacing w:after="0"/>
+      </w:pPr>
+      <w:r>
+        <w:tab/>
+      </w:r>
+      <w:r>
+        <w:tab/>
+      </w:r>
+      <w:proofErr w:type="spellStart"/>
       <w:r>
         <w:t>this.number</w:t>
       </w:r>
       <w:proofErr w:type="spellEnd"/>
-      <w:proofErr w:type="gramEnd"/>
-      <w:r>
-        <w:t>=</w:t>
-      </w:r>
-      <w:proofErr w:type="gramStart"/>
-      <w:r>
-        <w:t>number;</w:t>
-      </w:r>
-      <w:proofErr w:type="gramEnd"/>
-    </w:p>
-    <w:p>
-      <w:pPr>
-        <w:spacing w:after="0"/>
-      </w:pPr>
-      <w:r>
-        <w:tab/>
-      </w:r>
-      <w:r>
-        <w:tab/>
-      </w:r>
-      <w:proofErr w:type="spellStart"/>
-      <w:proofErr w:type="gramStart"/>
+      <w:r>
+        <w:t>=number;</w:t>
+      </w:r>
+    </w:p>
+    <w:p>
+      <w:pPr>
+        <w:spacing w:after="0"/>
+      </w:pPr>
+      <w:r>
+        <w:tab/>
+      </w:r>
+      <w:r>
+        <w:tab/>
+      </w:r>
+      <w:proofErr w:type="spellStart"/>
       <w:r>
         <w:t>this.tenure</w:t>
       </w:r>
       <w:proofErr w:type="spellEnd"/>
-      <w:proofErr w:type="gramEnd"/>
-      <w:r>
-        <w:t>=</w:t>
-      </w:r>
-      <w:proofErr w:type="gramStart"/>
-      <w:r>
-        <w:t>tenure;</w:t>
-      </w:r>
-      <w:proofErr w:type="gramEnd"/>
-    </w:p>
-    <w:p>
-      <w:pPr>
-        <w:spacing w:after="0"/>
-      </w:pPr>
-      <w:r>
-        <w:tab/>
-      </w:r>
-      <w:r>
-        <w:tab/>
-      </w:r>
-      <w:proofErr w:type="spellStart"/>
-      <w:proofErr w:type="gramStart"/>
+      <w:r>
+        <w:t>=tenure;</w:t>
+      </w:r>
+    </w:p>
+    <w:p>
+      <w:pPr>
+        <w:spacing w:after="0"/>
+      </w:pPr>
+      <w:r>
+        <w:tab/>
+      </w:r>
+      <w:r>
+        <w:tab/>
+      </w:r>
+      <w:proofErr w:type="spellStart"/>
       <w:r>
         <w:t>this.type</w:t>
       </w:r>
       <w:proofErr w:type="spellEnd"/>
-      <w:proofErr w:type="gramEnd"/>
-      <w:r>
-        <w:t>=</w:t>
-      </w:r>
-      <w:proofErr w:type="gramStart"/>
-      <w:r>
-        <w:t>type;</w:t>
-      </w:r>
-      <w:proofErr w:type="gramEnd"/>
+      <w:r>
+        <w:t>=type;</w:t>
+      </w:r>
     </w:p>
     <w:p>
       <w:pPr>
@@ -1462,17 +1193,12 @@
         <w:t xml:space="preserve">public String </w:t>
       </w:r>
       <w:proofErr w:type="spellStart"/>
-      <w:proofErr w:type="gramStart"/>
       <w:r>
         <w:t>getNumber</w:t>
       </w:r>
       <w:proofErr w:type="spellEnd"/>
       <w:r>
-        <w:t>(</w:t>
-      </w:r>
-      <w:proofErr w:type="gramEnd"/>
-      <w:r>
-        <w:t>)</w:t>
+        <w:t>()</w:t>
       </w:r>
     </w:p>
     <w:p>
@@ -1493,13 +1219,110 @@
       </w:r>
       <w:r>
         <w:tab/>
+        <w:t>return number;</w:t>
+      </w:r>
+    </w:p>
+    <w:p>
+      <w:pPr>
+        <w:spacing w:after="0"/>
+      </w:pPr>
+      <w:r>
+        <w:tab/>
+        <w:t>}</w:t>
+      </w:r>
+    </w:p>
+    <w:p>
+      <w:pPr>
+        <w:spacing w:after="0"/>
+      </w:pPr>
+      <w:r>
+        <w:tab/>
+        <w:t xml:space="preserve">public String </w:t>
+      </w:r>
+      <w:proofErr w:type="spellStart"/>
+      <w:r>
+        <w:t>getType</w:t>
+      </w:r>
+      <w:proofErr w:type="spellEnd"/>
+      <w:r>
+        <w:t>()</w:t>
+      </w:r>
+    </w:p>
+    <w:p>
+      <w:pPr>
+        <w:spacing w:after="0"/>
+      </w:pPr>
+      <w:r>
+        <w:tab/>
+        <w:t>{</w:t>
+      </w:r>
+    </w:p>
+    <w:p>
+      <w:pPr>
+        <w:spacing w:after="0"/>
+      </w:pPr>
+      <w:r>
+        <w:tab/>
+      </w:r>
+      <w:r>
+        <w:tab/>
+        <w:t>return type;</w:t>
+      </w:r>
+    </w:p>
+    <w:p>
+      <w:pPr>
+        <w:spacing w:after="0"/>
+      </w:pPr>
+      <w:r>
+        <w:tab/>
+        <w:t>}</w:t>
+      </w:r>
+    </w:p>
+    <w:p>
+      <w:pPr>
+        <w:spacing w:after="0"/>
+      </w:pPr>
+      <w:r>
+        <w:tab/>
+        <w:t xml:space="preserve">public int </w:t>
+      </w:r>
+      <w:proofErr w:type="spellStart"/>
+      <w:r>
+        <w:t>getEMI</w:t>
+      </w:r>
+      <w:proofErr w:type="spellEnd"/>
+      <w:r>
+        <w:t>()</w:t>
+      </w:r>
+    </w:p>
+    <w:p>
+      <w:pPr>
+        <w:spacing w:after="0"/>
+      </w:pPr>
+      <w:r>
+        <w:tab/>
+        <w:t>{</w:t>
+      </w:r>
+    </w:p>
+    <w:p>
+      <w:pPr>
+        <w:spacing w:after="0"/>
+      </w:pPr>
+      <w:r>
+        <w:tab/>
+      </w:r>
+      <w:r>
+        <w:tab/>
         <w:t xml:space="preserve">return </w:t>
       </w:r>
-      <w:proofErr w:type="gramStart"/>
-      <w:r>
-        <w:t>number;</w:t>
-      </w:r>
-      <w:proofErr w:type="gramEnd"/>
+      <w:proofErr w:type="spellStart"/>
+      <w:r>
+        <w:t>emi</w:t>
+      </w:r>
+      <w:proofErr w:type="spellEnd"/>
+      <w:r>
+        <w:t>;</w:t>
+      </w:r>
     </w:p>
     <w:p>
       <w:pPr>
@@ -1516,20 +1339,15 @@
       </w:pPr>
       <w:r>
         <w:tab/>
-        <w:t xml:space="preserve">public String </w:t>
-      </w:r>
-      <w:proofErr w:type="spellStart"/>
-      <w:proofErr w:type="gramStart"/>
-      <w:r>
-        <w:t>getType</w:t>
-      </w:r>
-      <w:proofErr w:type="spellEnd"/>
-      <w:r>
-        <w:t>(</w:t>
-      </w:r>
-      <w:proofErr w:type="gramEnd"/>
-      <w:r>
-        <w:t>)</w:t>
+        <w:t xml:space="preserve">public int </w:t>
+      </w:r>
+      <w:proofErr w:type="spellStart"/>
+      <w:r>
+        <w:t>getTenure</w:t>
+      </w:r>
+      <w:proofErr w:type="spellEnd"/>
+      <w:r>
+        <w:t>()</w:t>
       </w:r>
     </w:p>
     <w:p>
@@ -1550,13 +1368,8 @@
       </w:r>
       <w:r>
         <w:tab/>
-        <w:t xml:space="preserve">return </w:t>
-      </w:r>
-      <w:proofErr w:type="gramStart"/>
-      <w:r>
-        <w:t>type;</w:t>
-      </w:r>
-      <w:proofErr w:type="gramEnd"/>
+        <w:t>return tenure;</w:t>
+      </w:r>
     </w:p>
     <w:p>
       <w:pPr>
@@ -1576,17 +1389,12 @@
         <w:t xml:space="preserve">public int </w:t>
       </w:r>
       <w:proofErr w:type="spellStart"/>
-      <w:proofErr w:type="gramStart"/>
-      <w:r>
-        <w:t>getEMI</w:t>
-      </w:r>
-      <w:proofErr w:type="spellEnd"/>
-      <w:r>
-        <w:t>(</w:t>
-      </w:r>
-      <w:proofErr w:type="gramEnd"/>
-      <w:r>
-        <w:t>)</w:t>
+      <w:r>
+        <w:t>getLoan</w:t>
+      </w:r>
+      <w:proofErr w:type="spellEnd"/>
+      <w:r>
+        <w:t>()</w:t>
       </w:r>
     </w:p>
     <w:p>
@@ -1607,132 +1415,8 @@
       </w:r>
       <w:r>
         <w:tab/>
-        <w:t xml:space="preserve">return </w:t>
-      </w:r>
-      <w:proofErr w:type="spellStart"/>
-      <w:proofErr w:type="gramStart"/>
-      <w:r>
-        <w:t>emi</w:t>
-      </w:r>
-      <w:proofErr w:type="spellEnd"/>
-      <w:r>
-        <w:t>;</w:t>
-      </w:r>
-      <w:proofErr w:type="gramEnd"/>
-    </w:p>
-    <w:p>
-      <w:pPr>
-        <w:spacing w:after="0"/>
-      </w:pPr>
-      <w:r>
-        <w:tab/>
-        <w:t>}</w:t>
-      </w:r>
-    </w:p>
-    <w:p>
-      <w:pPr>
-        <w:spacing w:after="0"/>
-      </w:pPr>
-      <w:r>
-        <w:tab/>
-        <w:t xml:space="preserve">public int </w:t>
-      </w:r>
-      <w:proofErr w:type="spellStart"/>
-      <w:proofErr w:type="gramStart"/>
-      <w:r>
-        <w:t>getTenure</w:t>
-      </w:r>
-      <w:proofErr w:type="spellEnd"/>
-      <w:r>
-        <w:t>(</w:t>
-      </w:r>
-      <w:proofErr w:type="gramEnd"/>
-      <w:r>
-        <w:t>)</w:t>
-      </w:r>
-    </w:p>
-    <w:p>
-      <w:pPr>
-        <w:spacing w:after="0"/>
-      </w:pPr>
-      <w:r>
-        <w:tab/>
-        <w:t>{</w:t>
-      </w:r>
-    </w:p>
-    <w:p>
-      <w:pPr>
-        <w:spacing w:after="0"/>
-      </w:pPr>
-      <w:r>
-        <w:tab/>
-      </w:r>
-      <w:r>
-        <w:tab/>
-        <w:t xml:space="preserve">return </w:t>
-      </w:r>
-      <w:proofErr w:type="gramStart"/>
-      <w:r>
-        <w:t>tenure;</w:t>
-      </w:r>
-      <w:proofErr w:type="gramEnd"/>
-    </w:p>
-    <w:p>
-      <w:pPr>
-        <w:spacing w:after="0"/>
-      </w:pPr>
-      <w:r>
-        <w:tab/>
-        <w:t>}</w:t>
-      </w:r>
-    </w:p>
-    <w:p>
-      <w:pPr>
-        <w:spacing w:after="0"/>
-      </w:pPr>
-      <w:r>
-        <w:tab/>
-        <w:t xml:space="preserve">public int </w:t>
-      </w:r>
-      <w:proofErr w:type="spellStart"/>
-      <w:proofErr w:type="gramStart"/>
-      <w:r>
-        <w:t>getLoan</w:t>
-      </w:r>
-      <w:proofErr w:type="spellEnd"/>
-      <w:r>
-        <w:t>(</w:t>
-      </w:r>
-      <w:proofErr w:type="gramEnd"/>
-      <w:r>
-        <w:t>)</w:t>
-      </w:r>
-    </w:p>
-    <w:p>
-      <w:pPr>
-        <w:spacing w:after="0"/>
-      </w:pPr>
-      <w:r>
-        <w:tab/>
-        <w:t>{</w:t>
-      </w:r>
-    </w:p>
-    <w:p>
-      <w:pPr>
-        <w:spacing w:after="0"/>
-      </w:pPr>
-      <w:r>
-        <w:tab/>
-      </w:r>
-      <w:r>
-        <w:tab/>
-        <w:t xml:space="preserve">return </w:t>
-      </w:r>
-      <w:proofErr w:type="gramStart"/>
-      <w:r>
-        <w:t>loan;</w:t>
-      </w:r>
-      <w:proofErr w:type="gramEnd"/>
+        <w:t>return loan;</w:t>
+      </w:r>
     </w:p>
     <w:p>
       <w:pPr>
@@ -1809,20 +1493,10 @@
         <w:t xml:space="preserve">package </w:t>
       </w:r>
       <w:proofErr w:type="spellStart"/>
-      <w:proofErr w:type="gramStart"/>
-      <w:r>
-        <w:t>com.cognizant</w:t>
-      </w:r>
-      <w:proofErr w:type="gramEnd"/>
-      <w:r>
-        <w:t>.</w:t>
-      </w:r>
-      <w:proofErr w:type="gramStart"/>
-      <w:r>
-        <w:t>loan.controller</w:t>
-      </w:r>
-      <w:proofErr w:type="spellEnd"/>
-      <w:proofErr w:type="gramEnd"/>
+      <w:r>
+        <w:t>com.cognizant.loan.controller</w:t>
+      </w:r>
+      <w:proofErr w:type="spellEnd"/>
       <w:r>
         <w:t>;</w:t>
       </w:r>
@@ -1840,25 +1514,12 @@
         <w:t xml:space="preserve">import </w:t>
       </w:r>
       <w:proofErr w:type="spellStart"/>
-      <w:proofErr w:type="gramStart"/>
-      <w:r>
-        <w:t>org.springframework.web.bind</w:t>
-      </w:r>
-      <w:proofErr w:type="gramEnd"/>
-      <w:r>
-        <w:t>.</w:t>
-      </w:r>
-      <w:proofErr w:type="gramStart"/>
-      <w:r>
-        <w:t>annotation</w:t>
-      </w:r>
-      <w:proofErr w:type="spellEnd"/>
-      <w:r>
-        <w:t>.*</w:t>
-      </w:r>
-      <w:proofErr w:type="gramEnd"/>
-      <w:r>
-        <w:t>;</w:t>
+      <w:r>
+        <w:t>org.springframework.web.bind.annotation</w:t>
+      </w:r>
+      <w:proofErr w:type="spellEnd"/>
+      <w:r>
+        <w:t>.*;</w:t>
       </w:r>
     </w:p>
     <w:p>
@@ -1869,28 +1530,13 @@
         <w:t xml:space="preserve">import </w:t>
       </w:r>
       <w:proofErr w:type="spellStart"/>
-      <w:proofErr w:type="gramStart"/>
-      <w:r>
-        <w:t>com.cognizant</w:t>
-      </w:r>
-      <w:proofErr w:type="gramEnd"/>
-      <w:r>
-        <w:t>.</w:t>
-      </w:r>
-      <w:proofErr w:type="gramStart"/>
-      <w:r>
-        <w:t>loan.model</w:t>
-      </w:r>
-      <w:proofErr w:type="spellEnd"/>
-      <w:proofErr w:type="gramEnd"/>
-      <w:r>
-        <w:t>.</w:t>
-      </w:r>
-      <w:proofErr w:type="gramStart"/>
-      <w:r>
-        <w:t>*;</w:t>
-      </w:r>
-      <w:proofErr w:type="gramEnd"/>
+      <w:r>
+        <w:t>com.cognizant.loan.model</w:t>
+      </w:r>
+      <w:proofErr w:type="spellEnd"/>
+      <w:r>
+        <w:t>.*;</w:t>
+      </w:r>
     </w:p>
     <w:p>
       <w:pPr>
@@ -1927,7 +1573,6 @@
         <w:t xml:space="preserve">public class </w:t>
       </w:r>
       <w:proofErr w:type="spellStart"/>
-      <w:proofErr w:type="gramStart"/>
       <w:r>
         <w:t>LoanController</w:t>
       </w:r>
@@ -1935,7 +1580,6 @@
       <w:r>
         <w:t>{</w:t>
       </w:r>
-      <w:proofErr w:type="gramEnd"/>
     </w:p>
     <w:p>
       <w:pPr>
@@ -1964,7 +1608,6 @@
         <w:t xml:space="preserve">public Loan </w:t>
       </w:r>
       <w:proofErr w:type="spellStart"/>
-      <w:proofErr w:type="gramStart"/>
       <w:r>
         <w:t>getLoan</w:t>
       </w:r>
@@ -1972,7 +1615,6 @@
       <w:r>
         <w:t>(</w:t>
       </w:r>
-      <w:proofErr w:type="gramEnd"/>
       <w:r>
         <w:rPr>
           <w:i/>
@@ -2002,13 +1644,8 @@
       </w:r>
       <w:r>
         <w:tab/>
-        <w:t>return new Loan(number,"car",400000,3258,18</w:t>
-      </w:r>
-      <w:proofErr w:type="gramStart"/>
-      <w:r>
-        <w:t>);</w:t>
-      </w:r>
-      <w:proofErr w:type="gramEnd"/>
+        <w:t>return new Loan(number,"car",400000,3258,18);</w:t>
+      </w:r>
     </w:p>
     <w:p>
       <w:pPr>
@@ -2085,23 +1722,13 @@
         <w:t xml:space="preserve">package </w:t>
       </w:r>
       <w:proofErr w:type="spellStart"/>
-      <w:proofErr w:type="gramStart"/>
-      <w:r>
-        <w:t>com.cognizant</w:t>
-      </w:r>
-      <w:proofErr w:type="gramEnd"/>
-      <w:r>
-        <w:t>.</w:t>
-      </w:r>
-      <w:proofErr w:type="gramStart"/>
-      <w:r>
-        <w:t>loan</w:t>
+      <w:r>
+        <w:t>com.cognizant.loan</w:t>
       </w:r>
       <w:proofErr w:type="spellEnd"/>
       <w:r>
         <w:t>;</w:t>
       </w:r>
-      <w:proofErr w:type="gramEnd"/>
     </w:p>
     <w:p>
       <w:pPr>
@@ -2116,20 +1743,10 @@
         <w:t xml:space="preserve">import </w:t>
       </w:r>
       <w:proofErr w:type="spellStart"/>
-      <w:proofErr w:type="gramStart"/>
-      <w:r>
-        <w:t>org.springframework</w:t>
-      </w:r>
-      <w:proofErr w:type="gramEnd"/>
-      <w:r>
-        <w:t>.</w:t>
-      </w:r>
-      <w:proofErr w:type="gramStart"/>
-      <w:r>
-        <w:t>boot.SpringApplication</w:t>
-      </w:r>
-      <w:proofErr w:type="spellEnd"/>
-      <w:proofErr w:type="gramEnd"/>
+      <w:r>
+        <w:t>org.springframework.boot.SpringApplication</w:t>
+      </w:r>
+      <w:proofErr w:type="spellEnd"/>
       <w:r>
         <w:t>;</w:t>
       </w:r>
@@ -2142,31 +1759,13 @@
         <w:t xml:space="preserve">import </w:t>
       </w:r>
       <w:proofErr w:type="spellStart"/>
-      <w:proofErr w:type="gramStart"/>
-      <w:r>
-        <w:t>org.springframework</w:t>
-      </w:r>
-      <w:proofErr w:type="gramEnd"/>
-      <w:r>
-        <w:t>.</w:t>
-      </w:r>
-      <w:proofErr w:type="gramStart"/>
-      <w:r>
-        <w:t>boot.autoconfigure</w:t>
-      </w:r>
-      <w:proofErr w:type="gramEnd"/>
-      <w:r>
-        <w:t>.</w:t>
-      </w:r>
-      <w:proofErr w:type="gramStart"/>
-      <w:r>
-        <w:t>SpringBootApplication</w:t>
+      <w:r>
+        <w:t>org.springframework.boot.autoconfigure.SpringBootApplication</w:t>
       </w:r>
       <w:proofErr w:type="spellEnd"/>
       <w:r>
         <w:t>;</w:t>
       </w:r>
-      <w:proofErr w:type="gramEnd"/>
     </w:p>
     <w:p>
       <w:pPr>
@@ -2212,15 +1811,7 @@
       </w:pPr>
       <w:r>
         <w:tab/>
-        <w:t xml:space="preserve">public static void </w:t>
-      </w:r>
-      <w:proofErr w:type="gramStart"/>
-      <w:r>
-        <w:t>main(String[</w:t>
-      </w:r>
-      <w:proofErr w:type="gramEnd"/>
-      <w:r>
-        <w:t xml:space="preserve">] </w:t>
+        <w:t xml:space="preserve">public static void main(String[] </w:t>
       </w:r>
       <w:proofErr w:type="spellStart"/>
       <w:r>
@@ -2242,7 +1833,6 @@
         <w:tab/>
       </w:r>
       <w:proofErr w:type="spellStart"/>
-      <w:proofErr w:type="gramStart"/>
       <w:r>
         <w:t>SpringApplication.</w:t>
       </w:r>
@@ -2258,7 +1848,6 @@
         <w:t>(</w:t>
       </w:r>
       <w:proofErr w:type="spellStart"/>
-      <w:proofErr w:type="gramEnd"/>
       <w:r>
         <w:t>LoanApplication.class</w:t>
       </w:r>
@@ -2271,11 +1860,9 @@
         <w:t>args</w:t>
       </w:r>
       <w:proofErr w:type="spellEnd"/>
-      <w:proofErr w:type="gramStart"/>
       <w:r>
         <w:t>);</w:t>
       </w:r>
-      <w:proofErr w:type="gramEnd"/>
     </w:p>
     <w:p>
       <w:pPr>
@@ -2385,6 +1972,9 @@
         <w:spacing w:after="0"/>
       </w:pPr>
       <w:r>
+        <w:rPr>
+          <w:noProof/>
+        </w:rPr>
         <w:drawing>
           <wp:inline distT="0" distB="0" distL="0" distR="0" wp14:anchorId="5EE18AFC" wp14:editId="27197CCD">
             <wp:extent cx="5731510" cy="1334770"/>
@@ -2447,6 +2037,9 @@
         <w:br/>
       </w:r>
       <w:r>
+        <w:rPr>
+          <w:noProof/>
+        </w:rPr>
         <w:drawing>
           <wp:inline distT="0" distB="0" distL="0" distR="0" wp14:anchorId="10243E29" wp14:editId="15FB8E6B">
             <wp:extent cx="5731510" cy="1367790"/>
@@ -2487,6 +2080,911 @@
     <w:p>
       <w:pPr>
         <w:spacing w:after="0"/>
+      </w:pPr>
+    </w:p>
+    <w:p>
+      <w:pPr>
+        <w:spacing w:after="0"/>
+      </w:pPr>
+    </w:p>
+    <w:p>
+      <w:pPr>
+        <w:spacing w:after="0"/>
+      </w:pPr>
+    </w:p>
+    <w:p>
+      <w:pPr>
+        <w:spacing w:after="0"/>
+        <w:rPr>
+          <w:b/>
+          <w:bCs/>
+          <w:sz w:val="32"/>
+          <w:szCs w:val="32"/>
+        </w:rPr>
+      </w:pPr>
+      <w:r>
+        <w:rPr>
+          <w:b/>
+          <w:bCs/>
+          <w:sz w:val="32"/>
+          <w:szCs w:val="32"/>
+        </w:rPr>
+        <w:t xml:space="preserve">Handson - </w:t>
+      </w:r>
+      <w:r>
+        <w:rPr>
+          <w:b/>
+          <w:bCs/>
+          <w:sz w:val="32"/>
+          <w:szCs w:val="32"/>
+        </w:rPr>
+        <w:t>Create Eureka Discovery Serv</w:t>
+      </w:r>
+      <w:r>
+        <w:rPr>
+          <w:b/>
+          <w:bCs/>
+          <w:sz w:val="32"/>
+          <w:szCs w:val="32"/>
+        </w:rPr>
+        <w:t>er</w:t>
+      </w:r>
+      <w:r>
+        <w:rPr>
+          <w:b/>
+          <w:bCs/>
+          <w:sz w:val="32"/>
+          <w:szCs w:val="32"/>
+        </w:rPr>
+        <w:t xml:space="preserve"> and Register Microservices</w:t>
+      </w:r>
+    </w:p>
+    <w:p>
+      <w:pPr>
+        <w:spacing w:after="0"/>
+        <w:rPr>
+          <w:b/>
+          <w:bCs/>
+          <w:sz w:val="32"/>
+          <w:szCs w:val="32"/>
+        </w:rPr>
+      </w:pPr>
+    </w:p>
+    <w:p>
+      <w:pPr>
+        <w:spacing w:after="0"/>
+        <w:rPr>
+          <w:b/>
+          <w:bCs/>
+        </w:rPr>
+      </w:pPr>
+      <w:r>
+        <w:rPr>
+          <w:b/>
+          <w:bCs/>
+        </w:rPr>
+        <w:t>1. Created eureka-discovery-server</w:t>
+      </w:r>
+    </w:p>
+    <w:p>
+      <w:pPr>
+        <w:spacing w:after="0"/>
+        <w:rPr>
+          <w:b/>
+          <w:bCs/>
+        </w:rPr>
+      </w:pPr>
+      <w:r>
+        <w:rPr>
+          <w:b/>
+          <w:bCs/>
+        </w:rPr>
+        <w:t xml:space="preserve">     Application code:</w:t>
+      </w:r>
+    </w:p>
+    <w:p>
+      <w:pPr>
+        <w:spacing w:after="0"/>
+      </w:pPr>
+      <w:r>
+        <w:t xml:space="preserve">package </w:t>
+      </w:r>
+      <w:proofErr w:type="spellStart"/>
+      <w:r>
+        <w:t>com.cognizant.eureka_discovery_server</w:t>
+      </w:r>
+      <w:proofErr w:type="spellEnd"/>
+      <w:r>
+        <w:t>;</w:t>
+      </w:r>
+    </w:p>
+    <w:p>
+      <w:pPr>
+        <w:spacing w:after="0"/>
+      </w:pPr>
+      <w:r>
+        <w:t xml:space="preserve">import </w:t>
+      </w:r>
+      <w:proofErr w:type="spellStart"/>
+      <w:r>
+        <w:t>org.springframework.boot.SpringApplication</w:t>
+      </w:r>
+      <w:proofErr w:type="spellEnd"/>
+      <w:r>
+        <w:t>;</w:t>
+      </w:r>
+    </w:p>
+    <w:p>
+      <w:pPr>
+        <w:spacing w:after="0"/>
+      </w:pPr>
+      <w:r>
+        <w:t xml:space="preserve">import </w:t>
+      </w:r>
+      <w:proofErr w:type="spellStart"/>
+      <w:r>
+        <w:t>org.springframework.boot.autoconfigure.SpringBootApplication</w:t>
+      </w:r>
+      <w:proofErr w:type="spellEnd"/>
+      <w:r>
+        <w:t>;</w:t>
+      </w:r>
+    </w:p>
+    <w:p>
+      <w:pPr>
+        <w:spacing w:after="0"/>
+      </w:pPr>
+      <w:r>
+        <w:t>import org.springframework.cloud.netflix.eureka.server.EnableEurekaServer;</w:t>
+      </w:r>
+    </w:p>
+    <w:p>
+      <w:pPr>
+        <w:spacing w:after="0"/>
+      </w:pPr>
+    </w:p>
+    <w:p>
+      <w:pPr>
+        <w:spacing w:after="0"/>
+      </w:pPr>
+      <w:r>
+        <w:rPr>
+          <w:i/>
+          <w:iCs/>
+        </w:rPr>
+        <w:t>@SpringBootApplication</w:t>
+      </w:r>
+    </w:p>
+    <w:p>
+      <w:pPr>
+        <w:spacing w:after="0"/>
+      </w:pPr>
+      <w:r>
+        <w:rPr>
+          <w:i/>
+          <w:iCs/>
+        </w:rPr>
+        <w:t>@EnableEurekaServer</w:t>
+      </w:r>
+    </w:p>
+    <w:p>
+      <w:pPr>
+        <w:spacing w:after="0"/>
+      </w:pPr>
+      <w:r>
+        <w:t xml:space="preserve">public class </w:t>
+      </w:r>
+      <w:proofErr w:type="spellStart"/>
+      <w:r>
+        <w:t>EurekaDiscoveryServerApplication</w:t>
+      </w:r>
+      <w:proofErr w:type="spellEnd"/>
+      <w:r>
+        <w:t xml:space="preserve"> {</w:t>
+      </w:r>
+    </w:p>
+    <w:p>
+      <w:pPr>
+        <w:spacing w:after="0"/>
+      </w:pPr>
+      <w:r>
+        <w:tab/>
+        <w:t xml:space="preserve">public static void main(String[] </w:t>
+      </w:r>
+      <w:proofErr w:type="spellStart"/>
+      <w:r>
+        <w:t>args</w:t>
+      </w:r>
+      <w:proofErr w:type="spellEnd"/>
+      <w:r>
+        <w:t>) {</w:t>
+      </w:r>
+    </w:p>
+    <w:p>
+      <w:pPr>
+        <w:spacing w:after="0"/>
+      </w:pPr>
+      <w:r>
+        <w:tab/>
+      </w:r>
+      <w:proofErr w:type="spellStart"/>
+      <w:r>
+        <w:t>SpringApplication.</w:t>
+      </w:r>
+      <w:r>
+        <w:rPr>
+          <w:i/>
+          <w:iCs/>
+        </w:rPr>
+        <w:t>run</w:t>
+      </w:r>
+      <w:proofErr w:type="spellEnd"/>
+      <w:r>
+        <w:t>(</w:t>
+      </w:r>
+      <w:proofErr w:type="spellStart"/>
+      <w:r>
+        <w:t>EurekaDiscoveryServerApplication.class</w:t>
+      </w:r>
+      <w:proofErr w:type="spellEnd"/>
+      <w:r>
+        <w:t xml:space="preserve">, </w:t>
+      </w:r>
+      <w:proofErr w:type="spellStart"/>
+      <w:r>
+        <w:t>args</w:t>
+      </w:r>
+      <w:proofErr w:type="spellEnd"/>
+      <w:r>
+        <w:t>);</w:t>
+      </w:r>
+    </w:p>
+    <w:p>
+      <w:pPr>
+        <w:spacing w:after="0"/>
+      </w:pPr>
+      <w:r>
+        <w:lastRenderedPageBreak/>
+        <w:tab/>
+        <w:t>}}</w:t>
+      </w:r>
+    </w:p>
+    <w:p>
+      <w:pPr>
+        <w:spacing w:after="0"/>
+      </w:pPr>
+    </w:p>
+    <w:p>
+      <w:pPr>
+        <w:spacing w:after="0"/>
+        <w:rPr>
+          <w:b/>
+          <w:bCs/>
+        </w:rPr>
+      </w:pPr>
+      <w:r>
+        <w:rPr>
+          <w:b/>
+          <w:bCs/>
+        </w:rPr>
+        <w:t xml:space="preserve">2. Registering </w:t>
+      </w:r>
+      <w:proofErr w:type="spellStart"/>
+      <w:r>
+        <w:rPr>
+          <w:b/>
+          <w:bCs/>
+        </w:rPr>
+        <w:t>MicroServices</w:t>
+      </w:r>
+      <w:proofErr w:type="spellEnd"/>
+      <w:r>
+        <w:rPr>
+          <w:b/>
+          <w:bCs/>
+        </w:rPr>
+        <w:t xml:space="preserve"> which are created in previous Handson</w:t>
+      </w:r>
+      <w:r>
+        <w:rPr>
+          <w:b/>
+          <w:bCs/>
+        </w:rPr>
+        <w:t>:</w:t>
+      </w:r>
+    </w:p>
+    <w:p>
+      <w:pPr>
+        <w:spacing w:after="0"/>
+        <w:rPr>
+          <w:b/>
+          <w:bCs/>
+        </w:rPr>
+      </w:pPr>
+      <w:r>
+        <w:t xml:space="preserve"> </w:t>
+      </w:r>
+      <w:proofErr w:type="spellStart"/>
+      <w:r>
+        <w:rPr>
+          <w:b/>
+          <w:bCs/>
+        </w:rPr>
+        <w:t>AccountApllication</w:t>
+      </w:r>
+      <w:proofErr w:type="spellEnd"/>
+      <w:r>
+        <w:rPr>
+          <w:b/>
+          <w:bCs/>
+        </w:rPr>
+        <w:t xml:space="preserve"> Code:</w:t>
+      </w:r>
+    </w:p>
+    <w:p>
+      <w:pPr>
+        <w:spacing w:after="0"/>
+      </w:pPr>
+      <w:r>
+        <w:t xml:space="preserve">package </w:t>
+      </w:r>
+      <w:proofErr w:type="spellStart"/>
+      <w:r>
+        <w:t>com.cognizant.account</w:t>
+      </w:r>
+      <w:proofErr w:type="spellEnd"/>
+      <w:r>
+        <w:t>;</w:t>
+      </w:r>
+    </w:p>
+    <w:p>
+      <w:pPr>
+        <w:spacing w:after="0"/>
+      </w:pPr>
+      <w:r>
+        <w:t xml:space="preserve">import </w:t>
+      </w:r>
+      <w:proofErr w:type="spellStart"/>
+      <w:r>
+        <w:t>org.springframework.boot.SpringApplication</w:t>
+      </w:r>
+      <w:proofErr w:type="spellEnd"/>
+      <w:r>
+        <w:t>;</w:t>
+      </w:r>
+    </w:p>
+    <w:p>
+      <w:pPr>
+        <w:spacing w:after="0"/>
+      </w:pPr>
+      <w:r>
+        <w:t xml:space="preserve">import </w:t>
+      </w:r>
+      <w:proofErr w:type="spellStart"/>
+      <w:r>
+        <w:t>org.springframework.boot.autoconfigure.SpringBootApplication</w:t>
+      </w:r>
+      <w:proofErr w:type="spellEnd"/>
+      <w:r>
+        <w:t>;</w:t>
+      </w:r>
+    </w:p>
+    <w:p>
+      <w:pPr>
+        <w:spacing w:after="0"/>
+      </w:pPr>
+      <w:r>
+        <w:t>import org.springframework.cloud.client.discovery.EnableDiscoveryClient;</w:t>
+      </w:r>
+    </w:p>
+    <w:p>
+      <w:pPr>
+        <w:spacing w:after="0"/>
+      </w:pPr>
+    </w:p>
+    <w:p>
+      <w:pPr>
+        <w:spacing w:after="0"/>
+      </w:pPr>
+      <w:r>
+        <w:rPr>
+          <w:i/>
+          <w:iCs/>
+        </w:rPr>
+        <w:t>@SpringBootApplication</w:t>
+      </w:r>
+    </w:p>
+    <w:p>
+      <w:pPr>
+        <w:spacing w:after="0"/>
+      </w:pPr>
+      <w:r>
+        <w:rPr>
+          <w:i/>
+          <w:iCs/>
+        </w:rPr>
+        <w:t>@EnableDiscoveryClient</w:t>
+      </w:r>
+    </w:p>
+    <w:p>
+      <w:pPr>
+        <w:spacing w:after="0"/>
+      </w:pPr>
+      <w:r>
+        <w:t xml:space="preserve">public class </w:t>
+      </w:r>
+      <w:proofErr w:type="spellStart"/>
+      <w:r>
+        <w:t>AccountApplication</w:t>
+      </w:r>
+      <w:proofErr w:type="spellEnd"/>
+      <w:r>
+        <w:t xml:space="preserve"> {</w:t>
+      </w:r>
+    </w:p>
+    <w:p>
+      <w:pPr>
+        <w:spacing w:after="0"/>
+      </w:pPr>
+    </w:p>
+    <w:p>
+      <w:pPr>
+        <w:spacing w:after="0"/>
+      </w:pPr>
+      <w:r>
+        <w:tab/>
+        <w:t xml:space="preserve">public static void main(String[] </w:t>
+      </w:r>
+      <w:proofErr w:type="spellStart"/>
+      <w:r>
+        <w:t>args</w:t>
+      </w:r>
+      <w:proofErr w:type="spellEnd"/>
+      <w:r>
+        <w:t>) {</w:t>
+      </w:r>
+    </w:p>
+    <w:p>
+      <w:pPr>
+        <w:spacing w:after="0"/>
+      </w:pPr>
+      <w:r>
+        <w:tab/>
+      </w:r>
+      <w:r>
+        <w:tab/>
+      </w:r>
+      <w:proofErr w:type="spellStart"/>
+      <w:r>
+        <w:t>SpringApplication.</w:t>
+      </w:r>
+      <w:r>
+        <w:rPr>
+          <w:i/>
+          <w:iCs/>
+        </w:rPr>
+        <w:t>run</w:t>
+      </w:r>
+      <w:proofErr w:type="spellEnd"/>
+      <w:r>
+        <w:t>(</w:t>
+      </w:r>
+      <w:proofErr w:type="spellStart"/>
+      <w:r>
+        <w:t>AccountApplication.class</w:t>
+      </w:r>
+      <w:proofErr w:type="spellEnd"/>
+      <w:r>
+        <w:t xml:space="preserve">, </w:t>
+      </w:r>
+      <w:proofErr w:type="spellStart"/>
+      <w:r>
+        <w:t>args</w:t>
+      </w:r>
+      <w:proofErr w:type="spellEnd"/>
+      <w:r>
+        <w:t>);</w:t>
+      </w:r>
+    </w:p>
+    <w:p>
+      <w:pPr>
+        <w:spacing w:after="0"/>
+      </w:pPr>
+      <w:r>
+        <w:tab/>
+      </w:r>
+      <w:r>
+        <w:t>}</w:t>
+      </w:r>
+    </w:p>
+    <w:p>
+      <w:pPr>
+        <w:spacing w:after="0"/>
+      </w:pPr>
+      <w:r>
+        <w:t>}</w:t>
+      </w:r>
+    </w:p>
+    <w:p>
+      <w:pPr>
+        <w:spacing w:after="0"/>
+      </w:pPr>
+    </w:p>
+    <w:p>
+      <w:pPr>
+        <w:spacing w:after="0"/>
+        <w:rPr>
+          <w:b/>
+          <w:bCs/>
+        </w:rPr>
+      </w:pPr>
+      <w:r>
+        <w:rPr>
+          <w:b/>
+          <w:bCs/>
+        </w:rPr>
+        <w:t xml:space="preserve"> </w:t>
+      </w:r>
+      <w:proofErr w:type="spellStart"/>
+      <w:r>
+        <w:rPr>
+          <w:b/>
+          <w:bCs/>
+        </w:rPr>
+        <w:t>LoanApplication</w:t>
+      </w:r>
+      <w:proofErr w:type="spellEnd"/>
+      <w:r>
+        <w:rPr>
+          <w:b/>
+          <w:bCs/>
+        </w:rPr>
+        <w:t xml:space="preserve"> Code:</w:t>
+      </w:r>
+    </w:p>
+    <w:p>
+      <w:pPr>
+        <w:spacing w:after="0"/>
+      </w:pPr>
+      <w:r>
+        <w:t xml:space="preserve">package </w:t>
+      </w:r>
+      <w:proofErr w:type="spellStart"/>
+      <w:r>
+        <w:t>com.cognizant.loan</w:t>
+      </w:r>
+      <w:proofErr w:type="spellEnd"/>
+      <w:r>
+        <w:t>;</w:t>
+      </w:r>
+    </w:p>
+    <w:p>
+      <w:pPr>
+        <w:spacing w:after="0"/>
+      </w:pPr>
+    </w:p>
+    <w:p>
+      <w:pPr>
+        <w:spacing w:after="0"/>
+      </w:pPr>
+      <w:r>
+        <w:t xml:space="preserve">import </w:t>
+      </w:r>
+      <w:proofErr w:type="spellStart"/>
+      <w:r>
+        <w:t>org.springframework.boot.SpringApplication</w:t>
+      </w:r>
+      <w:proofErr w:type="spellEnd"/>
+      <w:r>
+        <w:t>;</w:t>
+      </w:r>
+    </w:p>
+    <w:p>
+      <w:pPr>
+        <w:spacing w:after="0"/>
+      </w:pPr>
+      <w:r>
+        <w:t xml:space="preserve">import </w:t>
+      </w:r>
+      <w:proofErr w:type="spellStart"/>
+      <w:r>
+        <w:t>org.springframework.boot.autoconfigure.SpringBootApplication</w:t>
+      </w:r>
+      <w:proofErr w:type="spellEnd"/>
+      <w:r>
+        <w:t>;</w:t>
+      </w:r>
+    </w:p>
+    <w:p>
+      <w:pPr>
+        <w:spacing w:after="0"/>
+      </w:pPr>
+      <w:r>
+        <w:t>import org.springframework.cloud.client.discovery.EnableDiscoveryClient;</w:t>
+      </w:r>
+    </w:p>
+    <w:p>
+      <w:pPr>
+        <w:spacing w:after="0"/>
+      </w:pPr>
+    </w:p>
+    <w:p>
+      <w:pPr>
+        <w:spacing w:after="0"/>
+      </w:pPr>
+      <w:r>
+        <w:rPr>
+          <w:i/>
+          <w:iCs/>
+        </w:rPr>
+        <w:t>@SpringBootApplication</w:t>
+      </w:r>
+    </w:p>
+    <w:p>
+      <w:pPr>
+        <w:spacing w:after="0"/>
+      </w:pPr>
+      <w:r>
+        <w:rPr>
+          <w:i/>
+          <w:iCs/>
+        </w:rPr>
+        <w:t>@EnableDiscoveryClient</w:t>
+      </w:r>
+    </w:p>
+    <w:p>
+      <w:pPr>
+        <w:spacing w:after="0"/>
+      </w:pPr>
+      <w:r>
+        <w:t xml:space="preserve">public class </w:t>
+      </w:r>
+      <w:proofErr w:type="spellStart"/>
+      <w:r>
+        <w:t>LoanApplication</w:t>
+      </w:r>
+      <w:proofErr w:type="spellEnd"/>
+      <w:r>
+        <w:t xml:space="preserve"> {</w:t>
+      </w:r>
+    </w:p>
+    <w:p>
+      <w:pPr>
+        <w:spacing w:after="0"/>
+      </w:pPr>
+    </w:p>
+    <w:p>
+      <w:pPr>
+        <w:spacing w:after="0"/>
+      </w:pPr>
+      <w:r>
+        <w:tab/>
+        <w:t xml:space="preserve">public static void main(String[] </w:t>
+      </w:r>
+      <w:proofErr w:type="spellStart"/>
+      <w:r>
+        <w:t>args</w:t>
+      </w:r>
+      <w:proofErr w:type="spellEnd"/>
+      <w:r>
+        <w:t>) {</w:t>
+      </w:r>
+    </w:p>
+    <w:p>
+      <w:pPr>
+        <w:spacing w:after="0"/>
+      </w:pPr>
+      <w:r>
+        <w:tab/>
+      </w:r>
+      <w:r>
+        <w:tab/>
+      </w:r>
+      <w:proofErr w:type="spellStart"/>
+      <w:r>
+        <w:t>SpringApplication.</w:t>
+      </w:r>
+      <w:r>
+        <w:rPr>
+          <w:i/>
+          <w:iCs/>
+        </w:rPr>
+        <w:t>run</w:t>
+      </w:r>
+      <w:proofErr w:type="spellEnd"/>
+      <w:r>
+        <w:t>(</w:t>
+      </w:r>
+      <w:proofErr w:type="spellStart"/>
+      <w:r>
+        <w:t>LoanApplication.class</w:t>
+      </w:r>
+      <w:proofErr w:type="spellEnd"/>
+      <w:r>
+        <w:t xml:space="preserve">, </w:t>
+      </w:r>
+      <w:proofErr w:type="spellStart"/>
+      <w:r>
+        <w:t>args</w:t>
+      </w:r>
+      <w:proofErr w:type="spellEnd"/>
+      <w:r>
+        <w:t>);</w:t>
+      </w:r>
+    </w:p>
+    <w:p>
+      <w:pPr>
+        <w:spacing w:after="0"/>
+      </w:pPr>
+      <w:r>
+        <w:tab/>
+      </w:r>
+      <w:r>
+        <w:t>}</w:t>
+      </w:r>
+    </w:p>
+    <w:p>
+      <w:pPr>
+        <w:spacing w:after="0"/>
+      </w:pPr>
+      <w:r>
+        <w:t>}</w:t>
+      </w:r>
+    </w:p>
+    <w:p>
+      <w:pPr>
+        <w:spacing w:after="0"/>
+      </w:pPr>
+    </w:p>
+    <w:p>
+      <w:pPr>
+        <w:spacing w:after="0"/>
+      </w:pPr>
+    </w:p>
+    <w:p>
+      <w:pPr>
+        <w:spacing w:after="0"/>
+        <w:rPr>
+          <w:b/>
+          <w:bCs/>
+        </w:rPr>
+      </w:pPr>
+      <w:r>
+        <w:rPr>
+          <w:b/>
+          <w:bCs/>
+        </w:rPr>
+        <w:t>Added the below line in  Application Properties of both microservices to register them under eureka-discovery-server</w:t>
+      </w:r>
+    </w:p>
+    <w:p>
+      <w:pPr>
+        <w:spacing w:after="0"/>
+        <w:rPr>
+          <w:b/>
+          <w:bCs/>
+        </w:rPr>
+      </w:pPr>
+    </w:p>
+    <w:p>
+      <w:pPr>
+        <w:spacing w:after="0"/>
+      </w:pPr>
+      <w:r>
+        <w:t>eureka.client.service-url.defaultZone=http://localhost:8761/eureka</w:t>
+      </w:r>
+    </w:p>
+    <w:p>
+      <w:pPr>
+        <w:spacing w:after="0"/>
+      </w:pPr>
+    </w:p>
+    <w:p>
+      <w:pPr>
+        <w:spacing w:after="0"/>
+      </w:pPr>
+    </w:p>
+    <w:p>
+      <w:pPr>
+        <w:spacing w:after="0"/>
+      </w:pPr>
+    </w:p>
+    <w:p>
+      <w:pPr>
+        <w:spacing w:after="0"/>
+        <w:rPr>
+          <w:b/>
+          <w:bCs/>
+        </w:rPr>
+      </w:pPr>
+      <w:r>
+        <w:rPr>
+          <w:b/>
+          <w:bCs/>
+        </w:rPr>
+        <w:t xml:space="preserve">Output after accessing </w:t>
+      </w:r>
+      <w:hyperlink r:id="rId6" w:history="1">
+        <w:r>
+          <w:rPr>
+            <w:rStyle w:val="Hyperlink"/>
+            <w:b/>
+            <w:bCs/>
+          </w:rPr>
+          <w:t>http://localhost:8761/eureka</w:t>
+        </w:r>
+      </w:hyperlink>
+    </w:p>
+    <w:p>
+      <w:pPr>
+        <w:spacing w:after="0"/>
+        <w:rPr>
+          <w:b/>
+          <w:bCs/>
+        </w:rPr>
+      </w:pPr>
+    </w:p>
+    <w:p>
+      <w:pPr>
+        <w:spacing w:after="0"/>
+        <w:rPr>
+          <w:b/>
+          <w:bCs/>
+        </w:rPr>
+      </w:pPr>
+      <w:r>
+        <w:rPr>
+          <w:noProof/>
+        </w:rPr>
+        <w:drawing>
+          <wp:inline distT="0" distB="0" distL="0" distR="0" wp14:anchorId="43985A52" wp14:editId="39C3B80F">
+            <wp:extent cx="5731510" cy="2995930"/>
+            <wp:effectExtent l="0" t="0" r="2540" b="0"/>
+            <wp:docPr id="946002816" name="Picture 1"/>
+            <wp:cNvGraphicFramePr>
+              <a:graphicFrameLocks xmlns:a="http://schemas.openxmlformats.org/drawingml/2006/main" noChangeAspect="1"/>
+            </wp:cNvGraphicFramePr>
+            <a:graphic xmlns:a="http://schemas.openxmlformats.org/drawingml/2006/main">
+              <a:graphicData uri="http://schemas.openxmlformats.org/drawingml/2006/picture">
+                <pic:pic xmlns:pic="http://schemas.openxmlformats.org/drawingml/2006/picture">
+                  <pic:nvPicPr>
+                    <pic:cNvPr id="946002816" name=""/>
+                    <pic:cNvPicPr/>
+                  </pic:nvPicPr>
+                  <pic:blipFill>
+                    <a:blip r:embed="rId7"/>
+                    <a:stretch>
+                      <a:fillRect/>
+                    </a:stretch>
+                  </pic:blipFill>
+                  <pic:spPr>
+                    <a:xfrm>
+                      <a:off x="0" y="0"/>
+                      <a:ext cx="5731510" cy="2995930"/>
+                    </a:xfrm>
+                    <a:prstGeom prst="rect">
+                      <a:avLst/>
+                    </a:prstGeom>
+                  </pic:spPr>
+                </pic:pic>
+              </a:graphicData>
+            </a:graphic>
+          </wp:inline>
+        </w:drawing>
+      </w:r>
+    </w:p>
+    <w:p>
+      <w:pPr>
+        <w:spacing w:after="0"/>
+      </w:pPr>
+    </w:p>
+    <w:p>
+      <w:pPr>
+        <w:spacing w:after="0"/>
+        <w:rPr>
+          <w:sz w:val="32"/>
+          <w:szCs w:val="32"/>
+        </w:rPr>
       </w:pPr>
     </w:p>
     <w:sectPr>
@@ -3415,6 +3913,40 @@
       <w:spacing w:val="5"/>
     </w:rPr>
   </w:style>
+  <w:style w:type="paragraph" w:styleId="NormalWeb">
+    <w:name w:val="Normal (Web)"/>
+    <w:basedOn w:val="Normal"/>
+    <w:uiPriority w:val="99"/>
+    <w:semiHidden/>
+    <w:unhideWhenUsed/>
+    <w:rsid w:val="004E6D9E"/>
+    <w:rPr>
+      <w:rFonts w:ascii="Times New Roman" w:hAnsi="Times New Roman" w:cs="Times New Roman"/>
+    </w:rPr>
+  </w:style>
+  <w:style w:type="character" w:styleId="Hyperlink">
+    <w:name w:val="Hyperlink"/>
+    <w:basedOn w:val="DefaultParagraphFont"/>
+    <w:uiPriority w:val="99"/>
+    <w:unhideWhenUsed/>
+    <w:rsid w:val="004E6D9E"/>
+    <w:rPr>
+      <w:color w:val="467886" w:themeColor="hyperlink"/>
+      <w:u w:val="single"/>
+    </w:rPr>
+  </w:style>
+  <w:style w:type="character" w:styleId="UnresolvedMention">
+    <w:name w:val="Unresolved Mention"/>
+    <w:basedOn w:val="DefaultParagraphFont"/>
+    <w:uiPriority w:val="99"/>
+    <w:semiHidden/>
+    <w:unhideWhenUsed/>
+    <w:rsid w:val="004E6D9E"/>
+    <w:rPr>
+      <w:color w:val="605E5C"/>
+      <w:shd w:val="clear" w:color="auto" w:fill="E1DFDD"/>
+    </w:rPr>
+  </w:style>
 </w:styles>
 </file>
 

</xml_diff>